<commit_message>
Custom Contract Generation when adding a new internship
</commit_message>
<xml_diff>
--- a/backend/odborna-prax-api/src/main/resources/documents/Ziadost_o_prax.docx
+++ b/backend/odborna-prax-api/src/main/resources/documents/Ziadost_o_prax.docx
@@ -1,6 +1,6 @@
 
 <file path=word/document.xml><?xml version="1.0" encoding="utf-8"?>
-<w:document xmlns:wpc="http://schemas.microsoft.com/office/word/2010/wordprocessingCanvas" xmlns:cx="http://schemas.microsoft.com/office/drawing/2014/chartex" xmlns:cx1="http://schemas.microsoft.com/office/drawing/2015/9/8/chartex" xmlns:cx2="http://schemas.microsoft.com/office/drawing/2015/10/21/chartex" xmlns:cx3="http://schemas.microsoft.com/office/drawing/2016/5/9/chartex" xmlns:cx4="http://schemas.microsoft.com/office/drawing/2016/5/10/chartex" xmlns:cx5="http://schemas.microsoft.com/office/drawing/2016/5/11/chartex" xmlns:cx6="http://schemas.microsoft.com/office/drawing/2016/5/12/chartex" xmlns:cx7="http://schemas.microsoft.com/office/drawing/2016/5/13/chartex" xmlns:cx8="http://schemas.microsoft.com/office/drawing/2016/5/14/chartex" xmlns:mc="http://schemas.openxmlformats.org/markup-compatibility/2006" xmlns:aink="http://schemas.microsoft.com/office/drawing/2016/ink" xmlns:am3d="http://schemas.microsoft.com/office/drawing/2017/model3d" xmlns:o="urn:schemas-microsoft-com:office:office" xmlns:oel="http://schemas.microsoft.com/office/2019/extlst" xmlns:r="http://schemas.openxmlformats.org/officeDocument/2006/relationships" xmlns:m="http://schemas.openxmlformats.org/officeDocument/2006/math" xmlns:v="urn:schemas-microsoft-com:vml" xmlns:wp14="http://schemas.microsoft.com/office/word/2010/wordprocessingDrawing" xmlns:wp="http://schemas.openxmlformats.org/drawingml/2006/wordprocessingDrawing" xmlns:w10="urn:schemas-microsoft-com:office:word" xmlns:w="http://schemas.openxmlformats.org/wordprocessingml/2006/main" xmlns:w14="http://schemas.microsoft.com/office/word/2010/wordml" xmlns:w15="http://schemas.microsoft.com/office/word/2012/wordml" xmlns:w16cex="http://schemas.microsoft.com/office/word/2018/wordml/cex" xmlns:w16cid="http://schemas.microsoft.com/office/word/2016/wordml/cid" xmlns:w16="http://schemas.microsoft.com/office/word/2018/wordml" xmlns:w16sdtdh="http://schemas.microsoft.com/office/word/2020/wordml/sdtdatahash" xmlns:w16se="http://schemas.microsoft.com/office/word/2015/wordml/symex" xmlns:wpg="http://schemas.microsoft.com/office/word/2010/wordprocessingGroup" xmlns:wpi="http://schemas.microsoft.com/office/word/2010/wordprocessingInk" xmlns:wne="http://schemas.microsoft.com/office/word/2006/wordml" xmlns:wps="http://schemas.microsoft.com/office/word/2010/wordprocessingShape" mc:Ignorable="w14 w15 w16se w16cid w16 w16cex w16sdtdh wp14">
+<w:document xmlns:wpc="http://schemas.microsoft.com/office/word/2010/wordprocessingCanvas" xmlns:cx="http://schemas.microsoft.com/office/drawing/2014/chartex" xmlns:cx1="http://schemas.microsoft.com/office/drawing/2015/9/8/chartex" xmlns:cx2="http://schemas.microsoft.com/office/drawing/2015/10/21/chartex" xmlns:cx3="http://schemas.microsoft.com/office/drawing/2016/5/9/chartex" xmlns:cx4="http://schemas.microsoft.com/office/drawing/2016/5/10/chartex" xmlns:cx5="http://schemas.microsoft.com/office/drawing/2016/5/11/chartex" xmlns:cx6="http://schemas.microsoft.com/office/drawing/2016/5/12/chartex" xmlns:cx7="http://schemas.microsoft.com/office/drawing/2016/5/13/chartex" xmlns:cx8="http://schemas.microsoft.com/office/drawing/2016/5/14/chartex" xmlns:mc="http://schemas.openxmlformats.org/markup-compatibility/2006" xmlns:aink="http://schemas.microsoft.com/office/drawing/2016/ink" xmlns:am3d="http://schemas.microsoft.com/office/drawing/2017/model3d" xmlns:o="urn:schemas-microsoft-com:office:office" xmlns:oel="http://schemas.microsoft.com/office/2019/extlst" xmlns:r="http://schemas.openxmlformats.org/officeDocument/2006/relationships" xmlns:m="http://schemas.openxmlformats.org/officeDocument/2006/math" xmlns:v="urn:schemas-microsoft-com:vml" xmlns:wp14="http://schemas.microsoft.com/office/word/2010/wordprocessingDrawing" xmlns:wp="http://schemas.openxmlformats.org/drawingml/2006/wordprocessingDrawing" xmlns:w10="urn:schemas-microsoft-com:office:word" xmlns:w="http://schemas.openxmlformats.org/wordprocessingml/2006/main" xmlns:w14="http://schemas.microsoft.com/office/word/2010/wordml" xmlns:w15="http://schemas.microsoft.com/office/word/2012/wordml" xmlns:w16cex="http://schemas.microsoft.com/office/word/2018/wordml/cex" xmlns:w16cid="http://schemas.microsoft.com/office/word/2016/wordml/cid" xmlns:w16="http://schemas.microsoft.com/office/word/2018/wordml" xmlns:w16du="http://schemas.microsoft.com/office/word/2023/wordml/word16du" xmlns:w16sdtdh="http://schemas.microsoft.com/office/word/2020/wordml/sdtdatahash" xmlns:w16sdtfl="http://schemas.microsoft.com/office/word/2024/wordml/sdtformatlock" xmlns:w16se="http://schemas.microsoft.com/office/word/2015/wordml/symex" xmlns:wpg="http://schemas.microsoft.com/office/word/2010/wordprocessingGroup" xmlns:wpi="http://schemas.microsoft.com/office/word/2010/wordprocessingInk" xmlns:wne="http://schemas.microsoft.com/office/word/2006/wordml" xmlns:wps="http://schemas.microsoft.com/office/word/2010/wordprocessingShape" mc:Ignorable="w14 w15 w16se w16cid w16 w16cex w16sdtdh w16sdtfl w16du wp14">
   <w:body>
     <w:p>
       <w:pPr>
@@ -37,23 +37,7 @@
           <w:sz w:val="22"/>
           <w:szCs w:val="22"/>
         </w:rPr>
-        <w:t>uzatvorená v zmysle § 51 Občianskeho zákonníka</w:t>
-      </w:r>
-      <w:r>
-        <w:rPr>
-          <w:rFonts w:asciiTheme="minorHAnsi" w:hAnsiTheme="minorHAnsi" w:cstheme="minorHAnsi"/>
-          <w:sz w:val="22"/>
-          <w:szCs w:val="22"/>
-        </w:rPr>
-        <w:t xml:space="preserve"> </w:t>
-      </w:r>
-      <w:r>
-        <w:rPr>
-          <w:rFonts w:asciiTheme="minorHAnsi" w:hAnsiTheme="minorHAnsi" w:cstheme="minorHAnsi"/>
-          <w:sz w:val="22"/>
-          <w:szCs w:val="22"/>
-        </w:rPr>
-        <w:t xml:space="preserve">a Zákona č. 131/2002 </w:t>
+        <w:t xml:space="preserve">uzatvorená v zmysle § 51 Občianskeho zákonníka a Zákona č. 131/2002 </w:t>
       </w:r>
       <w:proofErr w:type="spellStart"/>
       <w:r>
@@ -112,13 +96,7 @@
         <w:rPr>
           <w:rFonts w:asciiTheme="minorHAnsi" w:hAnsiTheme="minorHAnsi" w:cstheme="minorHAnsi"/>
         </w:rPr>
-        <w:t xml:space="preserve">         Fakulta prírodných vied</w:t>
-      </w:r>
-      <w:r>
-        <w:rPr>
-          <w:rFonts w:asciiTheme="minorHAnsi" w:hAnsiTheme="minorHAnsi" w:cstheme="minorHAnsi"/>
-        </w:rPr>
-        <w:t xml:space="preserve"> a informatiky</w:t>
+        <w:t xml:space="preserve">         Fakulta prírodných vied a informatiky</w:t>
       </w:r>
     </w:p>
     <w:p>
@@ -133,19 +111,7 @@
         <w:rPr>
           <w:rFonts w:asciiTheme="minorHAnsi" w:hAnsiTheme="minorHAnsi" w:cstheme="minorHAnsi"/>
         </w:rPr>
-        <w:t xml:space="preserve">   </w:t>
-      </w:r>
-      <w:r>
-        <w:rPr>
-          <w:rFonts w:asciiTheme="minorHAnsi" w:hAnsiTheme="minorHAnsi" w:cstheme="minorHAnsi"/>
-        </w:rPr>
-        <w:t xml:space="preserve">      Trieda A. Hlinku 1, 949 01</w:t>
-      </w:r>
-      <w:r>
-        <w:rPr>
-          <w:rFonts w:asciiTheme="minorHAnsi" w:hAnsiTheme="minorHAnsi" w:cstheme="minorHAnsi"/>
-        </w:rPr>
-        <w:t xml:space="preserve"> Nitra</w:t>
+        <w:t xml:space="preserve">         Trieda A. Hlinku 1, 949 01 Nitra</w:t>
       </w:r>
     </w:p>
     <w:p>
@@ -160,19 +126,7 @@
         <w:rPr>
           <w:rFonts w:asciiTheme="minorHAnsi" w:hAnsiTheme="minorHAnsi" w:cstheme="minorHAnsi"/>
         </w:rPr>
-        <w:t xml:space="preserve">         v zastúpení prof. </w:t>
-      </w:r>
-      <w:r>
-        <w:rPr>
-          <w:rFonts w:asciiTheme="minorHAnsi" w:hAnsiTheme="minorHAnsi" w:cstheme="minorHAnsi"/>
-        </w:rPr>
-        <w:t>RNDr. František Petrovič, PhD.</w:t>
-      </w:r>
-      <w:r>
-        <w:rPr>
-          <w:rFonts w:asciiTheme="minorHAnsi" w:hAnsiTheme="minorHAnsi" w:cstheme="minorHAnsi"/>
-        </w:rPr>
-        <w:t xml:space="preserve"> – dekan fakulty</w:t>
+        <w:t xml:space="preserve">         v zastúpení prof. RNDr. František Petrovič, PhD. – dekan fakulty</w:t>
       </w:r>
     </w:p>
     <w:p>
@@ -187,13 +141,7 @@
         <w:rPr>
           <w:rFonts w:asciiTheme="minorHAnsi" w:hAnsiTheme="minorHAnsi" w:cstheme="minorHAnsi"/>
         </w:rPr>
-        <w:t xml:space="preserve">        </w:t>
-      </w:r>
-      <w:r>
-        <w:rPr>
-          <w:rFonts w:asciiTheme="minorHAnsi" w:hAnsiTheme="minorHAnsi" w:cstheme="minorHAnsi"/>
-        </w:rPr>
-        <w:t xml:space="preserve"> </w:t>
+        <w:t xml:space="preserve">         </w:t>
       </w:r>
       <w:r>
         <w:rPr>
@@ -216,13 +164,7 @@
         <w:rPr>
           <w:rFonts w:asciiTheme="minorHAnsi" w:hAnsiTheme="minorHAnsi" w:cstheme="minorHAnsi"/>
         </w:rPr>
-        <w:t xml:space="preserve">, </w:t>
-      </w:r>
-      <w:r>
-        <w:rPr>
-          <w:rFonts w:asciiTheme="minorHAnsi" w:hAnsiTheme="minorHAnsi" w:cstheme="minorHAnsi"/>
-        </w:rPr>
-        <w:t xml:space="preserve">         </w:t>
+        <w:t xml:space="preserve">,          </w:t>
       </w:r>
       <w:r>
         <w:rPr>
@@ -293,9 +235,44 @@
       <w:r>
         <w:rPr>
           <w:rFonts w:asciiTheme="minorHAnsi" w:hAnsiTheme="minorHAnsi" w:cstheme="minorHAnsi"/>
-          <w:highlight w:val="yellow"/>
-        </w:rPr>
-        <w:t>.............................................................................</w:t>
+        </w:rPr>
+        <w:t>{{COMPANY_NAME}}</w:t>
+      </w:r>
+      <w:r>
+        <w:rPr>
+          <w:rFonts w:asciiTheme="minorHAnsi" w:hAnsiTheme="minorHAnsi" w:cstheme="minorHAnsi"/>
+        </w:rPr>
+        <w:t>,</w:t>
+      </w:r>
+      <w:r>
+        <w:rPr>
+          <w:rFonts w:asciiTheme="minorHAnsi" w:hAnsiTheme="minorHAnsi" w:cstheme="minorHAnsi"/>
+        </w:rPr>
+        <w:t xml:space="preserve"> </w:t>
+      </w:r>
+      <w:r>
+        <w:rPr>
+          <w:rFonts w:asciiTheme="minorHAnsi" w:hAnsiTheme="minorHAnsi" w:cstheme="minorHAnsi"/>
+        </w:rPr>
+        <w:t>{{COMPANY_ADDRESS}}</w:t>
+      </w:r>
+      <w:r>
+        <w:rPr>
+          <w:rFonts w:asciiTheme="minorHAnsi" w:hAnsiTheme="minorHAnsi" w:cstheme="minorHAnsi"/>
+        </w:rPr>
+        <w:t xml:space="preserve"> </w:t>
+      </w:r>
+      <w:r>
+        <w:rPr>
+          <w:rFonts w:asciiTheme="minorHAnsi" w:hAnsiTheme="minorHAnsi" w:cstheme="minorHAnsi"/>
+        </w:rPr>
+        <w:t xml:space="preserve">v zastúpení </w:t>
+      </w:r>
+      <w:r>
+        <w:rPr>
+          <w:rFonts w:asciiTheme="minorHAnsi" w:hAnsiTheme="minorHAnsi" w:cstheme="minorHAnsi"/>
+        </w:rPr>
+        <w:t>{{MENTOR}}</w:t>
       </w:r>
     </w:p>
     <w:p>
@@ -304,35 +281,10 @@
         <w:jc w:val="left"/>
         <w:rPr>
           <w:rFonts w:asciiTheme="minorHAnsi" w:hAnsiTheme="minorHAnsi" w:cstheme="minorHAnsi"/>
-        </w:rPr>
-      </w:pPr>
-      <w:r>
-        <w:rPr>
-          <w:rFonts w:asciiTheme="minorHAnsi" w:hAnsiTheme="minorHAnsi" w:cstheme="minorHAnsi"/>
-        </w:rPr>
-        <w:t xml:space="preserve">         v zastúpení </w:t>
-      </w:r>
-      <w:r>
-        <w:rPr>
-          <w:rFonts w:asciiTheme="minorHAnsi" w:hAnsiTheme="minorHAnsi" w:cstheme="minorHAnsi"/>
-          <w:highlight w:val="yellow"/>
-        </w:rPr>
-        <w:t>........................................................................................... (</w:t>
-      </w:r>
-      <w:r>
-        <w:rPr>
-          <w:rFonts w:asciiTheme="minorHAnsi" w:hAnsiTheme="minorHAnsi" w:cstheme="minorHAnsi"/>
-          <w:highlight w:val="yellow"/>
-        </w:rPr>
-        <w:t xml:space="preserve">meno, </w:t>
-      </w:r>
-      <w:r>
-        <w:rPr>
-          <w:rFonts w:asciiTheme="minorHAnsi" w:hAnsiTheme="minorHAnsi" w:cstheme="minorHAnsi"/>
-          <w:highlight w:val="yellow"/>
-        </w:rPr>
-        <w:t>pozícia)</w:t>
-      </w:r>
+          <w:sz w:val="22"/>
+          <w:szCs w:val="22"/>
+        </w:rPr>
+      </w:pPr>
     </w:p>
     <w:p>
       <w:pPr>
@@ -340,17 +292,6 @@
         <w:jc w:val="left"/>
         <w:rPr>
           <w:rFonts w:asciiTheme="minorHAnsi" w:hAnsiTheme="minorHAnsi" w:cstheme="minorHAnsi"/>
-          <w:sz w:val="22"/>
-          <w:szCs w:val="22"/>
-        </w:rPr>
-      </w:pPr>
-    </w:p>
-    <w:p>
-      <w:pPr>
-        <w:spacing w:before="0"/>
-        <w:jc w:val="left"/>
-        <w:rPr>
-          <w:rFonts w:asciiTheme="minorHAnsi" w:hAnsiTheme="minorHAnsi" w:cstheme="minorHAnsi"/>
           <w:b/>
           <w:sz w:val="22"/>
           <w:szCs w:val="22"/>
@@ -363,16 +304,7 @@
           <w:sz w:val="22"/>
           <w:szCs w:val="22"/>
         </w:rPr>
-        <w:t>Š</w:t>
-      </w:r>
-      <w:r>
-        <w:rPr>
-          <w:rFonts w:asciiTheme="minorHAnsi" w:hAnsiTheme="minorHAnsi" w:cstheme="minorHAnsi"/>
-          <w:b/>
-          <w:sz w:val="22"/>
-          <w:szCs w:val="22"/>
-        </w:rPr>
-        <w:t>tudent:</w:t>
+        <w:t>Študent:</w:t>
       </w:r>
     </w:p>
     <w:p>
@@ -412,7 +344,7 @@
           <w:sz w:val="22"/>
           <w:szCs w:val="22"/>
         </w:rPr>
-        <w:t>priezvisko</w:t>
+        <w:t>Priezvisko</w:t>
       </w:r>
       <w:r>
         <w:rPr>
@@ -456,9 +388,8 @@
           <w:bCs/>
           <w:sz w:val="22"/>
           <w:szCs w:val="22"/>
-          <w:highlight w:val="yellow"/>
-        </w:rPr>
-        <w:t>meno a priezvisko</w:t>
+        </w:rPr>
+        <w:t>{{STUDENT_FULL_NAME}}</w:t>
       </w:r>
     </w:p>
     <w:p>
@@ -480,7 +411,7 @@
           <w:sz w:val="22"/>
           <w:szCs w:val="22"/>
         </w:rPr>
-        <w:t>A</w:t>
+        <w:t>Adresa trvalého bydliska:</w:t>
       </w:r>
       <w:r>
         <w:rPr>
@@ -489,7 +420,7 @@
           <w:sz w:val="22"/>
           <w:szCs w:val="22"/>
         </w:rPr>
-        <w:t>dresa trvalého bydliska</w:t>
+        <w:tab/>
       </w:r>
       <w:r>
         <w:rPr>
@@ -498,7 +429,7 @@
           <w:sz w:val="22"/>
           <w:szCs w:val="22"/>
         </w:rPr>
-        <w:t>:</w:t>
+        <w:tab/>
       </w:r>
       <w:r>
         <w:rPr>
@@ -516,26 +447,7 @@
           <w:sz w:val="22"/>
           <w:szCs w:val="22"/>
         </w:rPr>
-        <w:tab/>
-      </w:r>
-      <w:r>
-        <w:rPr>
-          <w:rFonts w:asciiTheme="minorHAnsi" w:hAnsiTheme="minorHAnsi" w:cstheme="minorHAnsi"/>
-          <w:bCs/>
-          <w:sz w:val="22"/>
-          <w:szCs w:val="22"/>
-        </w:rPr>
-        <w:tab/>
-      </w:r>
-      <w:r>
-        <w:rPr>
-          <w:rFonts w:asciiTheme="minorHAnsi" w:hAnsiTheme="minorHAnsi" w:cstheme="minorHAnsi"/>
-          <w:bCs/>
-          <w:sz w:val="22"/>
-          <w:szCs w:val="22"/>
-          <w:highlight w:val="yellow"/>
-        </w:rPr>
-        <w:t>adresa</w:t>
+        <w:t>{{STUDENT_ADDRESS}}</w:t>
       </w:r>
     </w:p>
     <w:p>
@@ -557,8 +469,9 @@
           <w:sz w:val="22"/>
           <w:szCs w:val="22"/>
         </w:rPr>
-        <w:t>K</w:t>
-      </w:r>
+        <w:t xml:space="preserve">Kontakt študenta </w:t>
+      </w:r>
+      <w:proofErr w:type="spellStart"/>
       <w:r>
         <w:rPr>
           <w:rFonts w:asciiTheme="minorHAnsi" w:hAnsiTheme="minorHAnsi" w:cstheme="minorHAnsi"/>
@@ -566,9 +479,9 @@
           <w:sz w:val="22"/>
           <w:szCs w:val="22"/>
         </w:rPr>
-        <w:t xml:space="preserve">ontakt študenta </w:t>
-      </w:r>
-      <w:proofErr w:type="spellStart"/>
+        <w:t>FPVaI</w:t>
+      </w:r>
+      <w:proofErr w:type="spellEnd"/>
       <w:r>
         <w:rPr>
           <w:rFonts w:asciiTheme="minorHAnsi" w:hAnsiTheme="minorHAnsi" w:cstheme="minorHAnsi"/>
@@ -576,7 +489,7 @@
           <w:sz w:val="22"/>
           <w:szCs w:val="22"/>
         </w:rPr>
-        <w:t>FPV</w:t>
+        <w:t xml:space="preserve"> UKF v Nitre:</w:t>
       </w:r>
       <w:r>
         <w:rPr>
@@ -585,9 +498,8 @@
           <w:sz w:val="22"/>
           <w:szCs w:val="22"/>
         </w:rPr>
-        <w:t>aI</w:t>
-      </w:r>
-      <w:proofErr w:type="spellEnd"/>
+        <w:tab/>
+      </w:r>
       <w:r>
         <w:rPr>
           <w:rFonts w:asciiTheme="minorHAnsi" w:hAnsiTheme="minorHAnsi" w:cstheme="minorHAnsi"/>
@@ -595,53 +507,7 @@
           <w:sz w:val="22"/>
           <w:szCs w:val="22"/>
         </w:rPr>
-        <w:t xml:space="preserve"> UKF v</w:t>
-      </w:r>
-      <w:r>
-        <w:rPr>
-          <w:rFonts w:asciiTheme="minorHAnsi" w:hAnsiTheme="minorHAnsi" w:cstheme="minorHAnsi"/>
-          <w:bCs/>
-          <w:sz w:val="22"/>
-          <w:szCs w:val="22"/>
-        </w:rPr>
-        <w:t> </w:t>
-      </w:r>
-      <w:r>
-        <w:rPr>
-          <w:rFonts w:asciiTheme="minorHAnsi" w:hAnsiTheme="minorHAnsi" w:cstheme="minorHAnsi"/>
-          <w:bCs/>
-          <w:sz w:val="22"/>
-          <w:szCs w:val="22"/>
-        </w:rPr>
-        <w:t>Nitre</w:t>
-      </w:r>
-      <w:r>
-        <w:rPr>
-          <w:rFonts w:asciiTheme="minorHAnsi" w:hAnsiTheme="minorHAnsi" w:cstheme="minorHAnsi"/>
-          <w:bCs/>
-          <w:sz w:val="22"/>
-          <w:szCs w:val="22"/>
-        </w:rPr>
-        <w:t>:</w:t>
-      </w:r>
-      <w:r>
-        <w:rPr>
-          <w:rFonts w:asciiTheme="minorHAnsi" w:hAnsiTheme="minorHAnsi" w:cstheme="minorHAnsi"/>
-          <w:bCs/>
-          <w:sz w:val="22"/>
-          <w:szCs w:val="22"/>
-        </w:rPr>
-        <w:tab/>
-      </w:r>
-      <w:r>
-        <w:rPr>
-          <w:rFonts w:asciiTheme="minorHAnsi" w:hAnsiTheme="minorHAnsi" w:cstheme="minorHAnsi"/>
-          <w:bCs/>
-          <w:sz w:val="22"/>
-          <w:szCs w:val="22"/>
-          <w:highlight w:val="yellow"/>
-        </w:rPr>
-        <w:t>e-mail, tel.</w:t>
+        <w:t>{{STUDENT_CONTACT}}</w:t>
       </w:r>
     </w:p>
     <w:p>
@@ -663,7 +529,7 @@
           <w:sz w:val="22"/>
           <w:szCs w:val="22"/>
         </w:rPr>
-        <w:t>Študijný program</w:t>
+        <w:t>Študijný program:</w:t>
       </w:r>
       <w:r>
         <w:rPr>
@@ -672,7 +538,7 @@
           <w:sz w:val="22"/>
           <w:szCs w:val="22"/>
         </w:rPr>
-        <w:t>:</w:t>
+        <w:tab/>
       </w:r>
       <w:r>
         <w:rPr>
@@ -699,16 +565,7 @@
           <w:sz w:val="22"/>
           <w:szCs w:val="22"/>
         </w:rPr>
-        <w:tab/>
-      </w:r>
-      <w:r>
-        <w:rPr>
-          <w:rFonts w:asciiTheme="minorHAnsi" w:hAnsiTheme="minorHAnsi" w:cstheme="minorHAnsi"/>
-          <w:bCs/>
-          <w:sz w:val="22"/>
-          <w:szCs w:val="22"/>
-        </w:rPr>
-        <w:t>aplikovaná informatika</w:t>
+        <w:t>{{STUDENT_STUDY_PROGRAM}}</w:t>
       </w:r>
     </w:p>
     <w:p>
@@ -798,19 +655,19 @@
         <w:rPr>
           <w:rFonts w:asciiTheme="minorHAnsi" w:hAnsiTheme="minorHAnsi" w:cstheme="minorHAnsi"/>
         </w:rPr>
-        <w:t xml:space="preserve"> hodín</w:t>
-      </w:r>
-      <w:r>
-        <w:rPr>
-          <w:rFonts w:asciiTheme="minorHAnsi" w:hAnsiTheme="minorHAnsi" w:cstheme="minorHAnsi"/>
-        </w:rPr>
-        <w:t xml:space="preserve">, v termíne </w:t>
-      </w:r>
-      <w:r>
-        <w:rPr>
-          <w:rFonts w:asciiTheme="minorHAnsi" w:hAnsiTheme="minorHAnsi" w:cstheme="minorHAnsi"/>
-        </w:rPr>
-        <w:t>od</w:t>
+        <w:t xml:space="preserve"> hodín, v termíne </w:t>
+      </w:r>
+      <w:r>
+        <w:rPr>
+          <w:rFonts w:asciiTheme="minorHAnsi" w:hAnsiTheme="minorHAnsi" w:cstheme="minorHAnsi"/>
+        </w:rPr>
+        <w:t xml:space="preserve">od </w:t>
+      </w:r>
+      <w:r>
+        <w:rPr>
+          <w:rFonts w:asciiTheme="minorHAnsi" w:hAnsiTheme="minorHAnsi" w:cstheme="minorHAnsi"/>
+        </w:rPr>
+        <w:t>{{INTERNSHIP_DATE_START}}</w:t>
       </w:r>
       <w:r>
         <w:rPr>
@@ -821,9 +678,8 @@
       <w:r>
         <w:rPr>
           <w:rFonts w:asciiTheme="minorHAnsi" w:hAnsiTheme="minorHAnsi" w:cstheme="minorHAnsi"/>
-          <w:highlight w:val="yellow"/>
-        </w:rPr>
-        <w:t>.....................................</w:t>
+        </w:rPr>
+        <w:t>do</w:t>
       </w:r>
       <w:r>
         <w:rPr>
@@ -835,7 +691,7 @@
         <w:rPr>
           <w:rFonts w:asciiTheme="minorHAnsi" w:hAnsiTheme="minorHAnsi" w:cstheme="minorHAnsi"/>
         </w:rPr>
-        <w:t>do</w:t>
+        <w:t>{{INTERNSHIP_DATE_END}}</w:t>
       </w:r>
       <w:r>
         <w:rPr>
@@ -846,29 +702,8 @@
       <w:r>
         <w:rPr>
           <w:rFonts w:asciiTheme="minorHAnsi" w:hAnsiTheme="minorHAnsi" w:cstheme="minorHAnsi"/>
-          <w:highlight w:val="yellow"/>
-        </w:rPr>
-        <w:t>......................</w:t>
-      </w:r>
-      <w:r>
-        <w:rPr>
-          <w:rFonts w:asciiTheme="minorHAnsi" w:hAnsiTheme="minorHAnsi" w:cstheme="minorHAnsi"/>
-          <w:highlight w:val="yellow"/>
-        </w:rPr>
-        <w:t>.........</w:t>
-      </w:r>
-      <w:r>
-        <w:rPr>
-          <w:rFonts w:asciiTheme="minorHAnsi" w:hAnsiTheme="minorHAnsi" w:cstheme="minorHAnsi"/>
-          <w:highlight w:val="yellow"/>
-        </w:rPr>
-        <w:t>...</w:t>
-      </w:r>
-      <w:r>
-        <w:rPr>
-          <w:rFonts w:asciiTheme="minorHAnsi" w:hAnsiTheme="minorHAnsi" w:cstheme="minorHAnsi"/>
-        </w:rPr>
-        <w:t xml:space="preserve"> bez</w:t>
+        </w:rPr>
+        <w:t>bez</w:t>
       </w:r>
       <w:r>
         <w:rPr>
@@ -958,13 +793,7 @@
         <w:rPr>
           <w:rFonts w:asciiTheme="minorHAnsi" w:hAnsiTheme="minorHAnsi" w:cstheme="minorHAnsi"/>
         </w:rPr>
-        <w:t xml:space="preserve">Poverí svojho zamestnanca: </w:t>
-      </w:r>
-      <w:r>
-        <w:rPr>
-          <w:rFonts w:asciiTheme="minorHAnsi" w:hAnsiTheme="minorHAnsi" w:cstheme="minorHAnsi"/>
-        </w:rPr>
-        <w:t>Mgr. Martin Vozár, PhD.</w:t>
+        <w:t>Poverí svojho zamestnanca: Mgr. Martin Vozár, PhD.</w:t>
       </w:r>
       <w:r>
         <w:rPr>
@@ -1224,19 +1053,7 @@
         <w:rPr>
           <w:rFonts w:asciiTheme="minorHAnsi" w:hAnsiTheme="minorHAnsi" w:cstheme="minorHAnsi"/>
         </w:rPr>
-        <w:t xml:space="preserve"> ktorej súčasťou je verejná obhajoba </w:t>
-      </w:r>
-      <w:r>
-        <w:rPr>
-          <w:rFonts w:asciiTheme="minorHAnsi" w:hAnsiTheme="minorHAnsi" w:cstheme="minorHAnsi"/>
-        </w:rPr>
-        <w:t xml:space="preserve">výsledkov </w:t>
-      </w:r>
-      <w:r>
-        <w:rPr>
-          <w:rFonts w:asciiTheme="minorHAnsi" w:hAnsiTheme="minorHAnsi" w:cstheme="minorHAnsi"/>
-        </w:rPr>
-        <w:t>odbornej praxe,</w:t>
+        <w:t xml:space="preserve"> ktorej súčasťou je verejná obhajoba výsledkov odbornej praxe,</w:t>
       </w:r>
     </w:p>
     <w:p>
@@ -1310,22 +1127,21 @@
       <w:r>
         <w:rPr>
           <w:rFonts w:asciiTheme="minorHAnsi" w:hAnsiTheme="minorHAnsi" w:cstheme="minorHAnsi"/>
-          <w:highlight w:val="yellow"/>
-        </w:rPr>
-        <w:t>.....................................................................</w:t>
-      </w:r>
-      <w:r>
-        <w:rPr>
-          <w:rFonts w:asciiTheme="minorHAnsi" w:hAnsiTheme="minorHAnsi" w:cstheme="minorHAnsi"/>
-        </w:rPr>
-        <w:t xml:space="preserve">, ktorý bude dohliadať na dodržiavanie </w:t>
+        </w:rPr>
+        <w:t>{{MENTOR}}</w:t>
+      </w:r>
+      <w:r>
+        <w:rPr>
+          <w:rFonts w:asciiTheme="minorHAnsi" w:hAnsiTheme="minorHAnsi" w:cstheme="minorHAnsi"/>
+        </w:rPr>
+        <w:t xml:space="preserve">, ktorý bude dohliadať na dodržiavanie dohody o odbornej praxi, plnenie </w:t>
       </w:r>
       <w:r>
         <w:rPr>
           <w:rFonts w:asciiTheme="minorHAnsi" w:hAnsiTheme="minorHAnsi" w:cstheme="minorHAnsi"/>
         </w:rPr>
         <w:lastRenderedPageBreak/>
-        <w:t xml:space="preserve">dohody o odbornej praxi, plnenie obsahovej náplne odbornej praxe a bude nápomocný pri získavaní potrebných údajov pre vypracovanie správy z odbornej praxe, </w:t>
+        <w:t xml:space="preserve">obsahovej náplne odbornej praxe a bude nápomocný pri získavaní potrebných údajov pre vypracovanie správy z odbornej praxe, </w:t>
       </w:r>
     </w:p>
     <w:p>
@@ -1567,19 +1383,7 @@
         <w:rPr>
           <w:rFonts w:asciiTheme="minorHAnsi" w:hAnsiTheme="minorHAnsi" w:cstheme="minorHAnsi"/>
         </w:rPr>
-        <w:t>3.3</w:t>
-      </w:r>
-      <w:r>
-        <w:rPr>
-          <w:rFonts w:asciiTheme="minorHAnsi" w:hAnsiTheme="minorHAnsi" w:cstheme="minorHAnsi"/>
-        </w:rPr>
-        <w:t xml:space="preserve"> </w:t>
-      </w:r>
-      <w:r>
-        <w:rPr>
-          <w:rFonts w:asciiTheme="minorHAnsi" w:hAnsiTheme="minorHAnsi" w:cstheme="minorHAnsi"/>
-        </w:rPr>
-        <w:t>zabezpečí doručenie dokladu „</w:t>
+        <w:t>3.3 zabezpečí doručenie dokladu „</w:t>
       </w:r>
       <w:r>
         <w:rPr>
@@ -1670,55 +1474,7 @@
         <w:rPr>
           <w:rFonts w:asciiTheme="minorHAnsi" w:hAnsiTheme="minorHAnsi" w:cstheme="minorHAnsi"/>
         </w:rPr>
-        <w:t>Dohoda sa uzatvára na dobu</w:t>
-      </w:r>
-      <w:r>
-        <w:rPr>
-          <w:rFonts w:asciiTheme="minorHAnsi" w:hAnsiTheme="minorHAnsi" w:cstheme="minorHAnsi"/>
-        </w:rPr>
-        <w:t xml:space="preserve"> určitú</w:t>
-      </w:r>
-      <w:r>
-        <w:rPr>
-          <w:rFonts w:asciiTheme="minorHAnsi" w:hAnsiTheme="minorHAnsi" w:cstheme="minorHAnsi"/>
-        </w:rPr>
-        <w:t xml:space="preserve">. </w:t>
-      </w:r>
-      <w:r>
-        <w:rPr>
-          <w:rFonts w:asciiTheme="minorHAnsi" w:hAnsiTheme="minorHAnsi" w:cstheme="minorHAnsi"/>
-        </w:rPr>
-        <w:t>Dohoda n</w:t>
-      </w:r>
-      <w:r>
-        <w:rPr>
-          <w:rFonts w:asciiTheme="minorHAnsi" w:hAnsiTheme="minorHAnsi" w:cstheme="minorHAnsi"/>
-        </w:rPr>
-        <w:t xml:space="preserve">adobúda platnosť </w:t>
-      </w:r>
-      <w:r>
-        <w:rPr>
-          <w:rFonts w:asciiTheme="minorHAnsi" w:hAnsiTheme="minorHAnsi" w:cstheme="minorHAnsi"/>
-        </w:rPr>
-        <w:t xml:space="preserve">a účinnosť </w:t>
-      </w:r>
-      <w:r>
-        <w:rPr>
-          <w:rFonts w:asciiTheme="minorHAnsi" w:hAnsiTheme="minorHAnsi" w:cstheme="minorHAnsi"/>
-        </w:rPr>
-        <w:t>dňom podpísania obidvomi zmluvnými stranami</w:t>
-      </w:r>
-      <w:r>
-        <w:rPr>
-          <w:rFonts w:asciiTheme="minorHAnsi" w:hAnsiTheme="minorHAnsi" w:cstheme="minorHAnsi"/>
-        </w:rPr>
-        <w:t xml:space="preserve">. </w:t>
-      </w:r>
-      <w:r>
-        <w:rPr>
-          <w:rFonts w:asciiTheme="minorHAnsi" w:hAnsiTheme="minorHAnsi" w:cstheme="minorHAnsi"/>
-        </w:rPr>
-        <w:t>Obsah dohody sa môže meniť písomne len po súhlase jej zmluvných strán.</w:t>
+        <w:t>Dohoda sa uzatvára na dobu určitú. Dohoda nadobúda platnosť a účinnosť dňom podpísania obidvomi zmluvnými stranami. Obsah dohody sa môže meniť písomne len po súhlase jej zmluvných strán.</w:t>
       </w:r>
     </w:p>
     <w:p>
@@ -1764,9 +1520,14 @@
       <w:r>
         <w:rPr>
           <w:rFonts w:asciiTheme="minorHAnsi" w:hAnsiTheme="minorHAnsi" w:cstheme="minorHAnsi"/>
-          <w:highlight w:val="yellow"/>
-        </w:rPr>
-        <w:t>....................</w:t>
+        </w:rPr>
+        <w:t xml:space="preserve"> </w:t>
+      </w:r>
+      <w:r>
+        <w:rPr>
+          <w:rFonts w:asciiTheme="minorHAnsi" w:hAnsiTheme="minorHAnsi" w:cstheme="minorHAnsi"/>
+        </w:rPr>
+        <w:t>{{TODAY_DATE}}</w:t>
       </w:r>
       <w:r>
         <w:rPr>
@@ -1792,45 +1553,31 @@
           <w:rFonts w:asciiTheme="minorHAnsi" w:hAnsiTheme="minorHAnsi" w:cstheme="minorHAnsi"/>
         </w:rPr>
         <w:tab/>
-      </w:r>
-      <w:r>
-        <w:rPr>
-          <w:rFonts w:asciiTheme="minorHAnsi" w:hAnsiTheme="minorHAnsi" w:cstheme="minorHAnsi"/>
-        </w:rPr>
-        <w:tab/>
-      </w:r>
-      <w:r>
-        <w:rPr>
-          <w:rFonts w:asciiTheme="minorHAnsi" w:hAnsiTheme="minorHAnsi" w:cstheme="minorHAnsi"/>
-        </w:rPr>
-        <w:tab/>
-        <w:t xml:space="preserve">   V </w:t>
-      </w:r>
-      <w:r>
-        <w:rPr>
-          <w:rFonts w:asciiTheme="minorHAnsi" w:hAnsiTheme="minorHAnsi" w:cstheme="minorHAnsi"/>
-          <w:highlight w:val="yellow"/>
-        </w:rPr>
-        <w:t>.........</w:t>
-      </w:r>
-      <w:r>
-        <w:rPr>
-          <w:rFonts w:asciiTheme="minorHAnsi" w:hAnsiTheme="minorHAnsi" w:cstheme="minorHAnsi"/>
-        </w:rPr>
-        <w:t>,</w:t>
-      </w:r>
-      <w:r>
-        <w:rPr>
-          <w:rFonts w:asciiTheme="minorHAnsi" w:hAnsiTheme="minorHAnsi" w:cstheme="minorHAnsi"/>
-        </w:rPr>
-        <w:t xml:space="preserve"> dňa </w:t>
-      </w:r>
-      <w:r>
-        <w:rPr>
-          <w:rFonts w:asciiTheme="minorHAnsi" w:hAnsiTheme="minorHAnsi" w:cstheme="minorHAnsi"/>
-          <w:highlight w:val="yellow"/>
-        </w:rPr>
-        <w:t>....................</w:t>
+        <w:t>V</w:t>
+      </w:r>
+      <w:r>
+        <w:rPr>
+          <w:rFonts w:asciiTheme="minorHAnsi" w:hAnsiTheme="minorHAnsi" w:cstheme="minorHAnsi"/>
+        </w:rPr>
+        <w:t xml:space="preserve"> Nitre, </w:t>
+      </w:r>
+      <w:r>
+        <w:rPr>
+          <w:rFonts w:asciiTheme="minorHAnsi" w:hAnsiTheme="minorHAnsi" w:cstheme="minorHAnsi"/>
+        </w:rPr>
+        <w:t>dňa</w:t>
+      </w:r>
+      <w:r>
+        <w:rPr>
+          <w:rFonts w:asciiTheme="minorHAnsi" w:hAnsiTheme="minorHAnsi" w:cstheme="minorHAnsi"/>
+        </w:rPr>
+        <w:t xml:space="preserve"> </w:t>
+      </w:r>
+      <w:r>
+        <w:rPr>
+          <w:rFonts w:asciiTheme="minorHAnsi" w:hAnsiTheme="minorHAnsi" w:cstheme="minorHAnsi"/>
+        </w:rPr>
+        <w:t>{{TODAY_DATE}}</w:t>
       </w:r>
     </w:p>
     <w:p>
@@ -1880,26 +1627,7 @@
         <w:rPr>
           <w:rFonts w:asciiTheme="minorHAnsi" w:hAnsiTheme="minorHAnsi" w:cstheme="minorHAnsi"/>
         </w:rPr>
-        <w:t xml:space="preserve">   </w:t>
-      </w:r>
-      <w:r>
-        <w:rPr>
-          <w:rFonts w:asciiTheme="minorHAnsi" w:hAnsiTheme="minorHAnsi" w:cstheme="minorHAnsi"/>
-        </w:rPr>
-        <w:t xml:space="preserve">prof. RNDr. František Petrovič, PhD. </w:t>
-      </w:r>
-      <w:r>
-        <w:rPr>
-          <w:rFonts w:asciiTheme="minorHAnsi" w:hAnsiTheme="minorHAnsi" w:cstheme="minorHAnsi"/>
-        </w:rPr>
-        <w:t xml:space="preserve">                                </w:t>
-      </w:r>
-      <w:r>
-        <w:rPr>
-          <w:rFonts w:asciiTheme="minorHAnsi" w:hAnsiTheme="minorHAnsi" w:cstheme="minorHAnsi"/>
-          <w:highlight w:val="yellow"/>
-        </w:rPr>
-        <w:t>meno a priezvisko</w:t>
+        <w:t xml:space="preserve">   prof. RNDr. František Petrovič, PhD.   </w:t>
       </w:r>
     </w:p>
     <w:p>
@@ -2015,27 +1743,8 @@
           <w:rFonts w:asciiTheme="minorHAnsi" w:hAnsiTheme="minorHAnsi" w:cstheme="minorHAnsi"/>
           <w:sz w:val="22"/>
           <w:szCs w:val="22"/>
-          <w:highlight w:val="yellow"/>
-        </w:rPr>
-        <w:t xml:space="preserve">meno a </w:t>
-      </w:r>
-      <w:r>
-        <w:rPr>
-          <w:rFonts w:asciiTheme="minorHAnsi" w:hAnsiTheme="minorHAnsi" w:cstheme="minorHAnsi"/>
-          <w:sz w:val="22"/>
-          <w:szCs w:val="22"/>
-          <w:highlight w:val="yellow"/>
-        </w:rPr>
-        <w:t>priezvisko</w:t>
-      </w:r>
-      <w:r>
-        <w:rPr>
-          <w:rFonts w:asciiTheme="minorHAnsi" w:hAnsiTheme="minorHAnsi" w:cstheme="minorHAnsi"/>
-          <w:sz w:val="22"/>
-          <w:szCs w:val="22"/>
-          <w:highlight w:val="yellow"/>
-        </w:rPr>
-        <w:t xml:space="preserve"> študenta</w:t>
+        </w:rPr>
+        <w:t>{{STUDENT_FULL_NAME}}</w:t>
       </w:r>
     </w:p>
     <w:p>
@@ -2046,6 +1755,7 @@
         </w:rPr>
       </w:pPr>
     </w:p>
+    <w:p/>
     <w:sectPr>
       <w:headerReference w:type="first" r:id="rId10"/>
       <w:pgSz w:w="11906" w:h="16838"/>
@@ -2059,7 +1769,7 @@
 </file>
 
 <file path=word/endnotes.xml><?xml version="1.0" encoding="utf-8"?>
-<w:endnotes xmlns:wpc="http://schemas.microsoft.com/office/word/2010/wordprocessingCanvas" xmlns:cx="http://schemas.microsoft.com/office/drawing/2014/chartex" xmlns:cx1="http://schemas.microsoft.com/office/drawing/2015/9/8/chartex" xmlns:cx2="http://schemas.microsoft.com/office/drawing/2015/10/21/chartex" xmlns:cx3="http://schemas.microsoft.com/office/drawing/2016/5/9/chartex" xmlns:cx4="http://schemas.microsoft.com/office/drawing/2016/5/10/chartex" xmlns:cx5="http://schemas.microsoft.com/office/drawing/2016/5/11/chartex" xmlns:cx6="http://schemas.microsoft.com/office/drawing/2016/5/12/chartex" xmlns:cx7="http://schemas.microsoft.com/office/drawing/2016/5/13/chartex" xmlns:cx8="http://schemas.microsoft.com/office/drawing/2016/5/14/chartex" xmlns:mc="http://schemas.openxmlformats.org/markup-compatibility/2006" xmlns:aink="http://schemas.microsoft.com/office/drawing/2016/ink" xmlns:am3d="http://schemas.microsoft.com/office/drawing/2017/model3d" xmlns:o="urn:schemas-microsoft-com:office:office" xmlns:oel="http://schemas.microsoft.com/office/2019/extlst" xmlns:r="http://schemas.openxmlformats.org/officeDocument/2006/relationships" xmlns:m="http://schemas.openxmlformats.org/officeDocument/2006/math" xmlns:v="urn:schemas-microsoft-com:vml" xmlns:wp14="http://schemas.microsoft.com/office/word/2010/wordprocessingDrawing" xmlns:wp="http://schemas.openxmlformats.org/drawingml/2006/wordprocessingDrawing" xmlns:w10="urn:schemas-microsoft-com:office:word" xmlns:w="http://schemas.openxmlformats.org/wordprocessingml/2006/main" xmlns:w14="http://schemas.microsoft.com/office/word/2010/wordml" xmlns:w15="http://schemas.microsoft.com/office/word/2012/wordml" xmlns:w16cex="http://schemas.microsoft.com/office/word/2018/wordml/cex" xmlns:w16cid="http://schemas.microsoft.com/office/word/2016/wordml/cid" xmlns:w16="http://schemas.microsoft.com/office/word/2018/wordml" xmlns:w16sdtdh="http://schemas.microsoft.com/office/word/2020/wordml/sdtdatahash" xmlns:w16se="http://schemas.microsoft.com/office/word/2015/wordml/symex" xmlns:wpg="http://schemas.microsoft.com/office/word/2010/wordprocessingGroup" xmlns:wpi="http://schemas.microsoft.com/office/word/2010/wordprocessingInk" xmlns:wne="http://schemas.microsoft.com/office/word/2006/wordml" xmlns:wps="http://schemas.microsoft.com/office/word/2010/wordprocessingShape" mc:Ignorable="w14 w15 w16se w16cid w16 w16cex w16sdtdh wp14">
+<w:endnotes xmlns:wpc="http://schemas.microsoft.com/office/word/2010/wordprocessingCanvas" xmlns:cx="http://schemas.microsoft.com/office/drawing/2014/chartex" xmlns:cx1="http://schemas.microsoft.com/office/drawing/2015/9/8/chartex" xmlns:cx2="http://schemas.microsoft.com/office/drawing/2015/10/21/chartex" xmlns:cx3="http://schemas.microsoft.com/office/drawing/2016/5/9/chartex" xmlns:cx4="http://schemas.microsoft.com/office/drawing/2016/5/10/chartex" xmlns:cx5="http://schemas.microsoft.com/office/drawing/2016/5/11/chartex" xmlns:cx6="http://schemas.microsoft.com/office/drawing/2016/5/12/chartex" xmlns:cx7="http://schemas.microsoft.com/office/drawing/2016/5/13/chartex" xmlns:cx8="http://schemas.microsoft.com/office/drawing/2016/5/14/chartex" xmlns:mc="http://schemas.openxmlformats.org/markup-compatibility/2006" xmlns:aink="http://schemas.microsoft.com/office/drawing/2016/ink" xmlns:am3d="http://schemas.microsoft.com/office/drawing/2017/model3d" xmlns:o="urn:schemas-microsoft-com:office:office" xmlns:oel="http://schemas.microsoft.com/office/2019/extlst" xmlns:r="http://schemas.openxmlformats.org/officeDocument/2006/relationships" xmlns:m="http://schemas.openxmlformats.org/officeDocument/2006/math" xmlns:v="urn:schemas-microsoft-com:vml" xmlns:wp14="http://schemas.microsoft.com/office/word/2010/wordprocessingDrawing" xmlns:wp="http://schemas.openxmlformats.org/drawingml/2006/wordprocessingDrawing" xmlns:w10="urn:schemas-microsoft-com:office:word" xmlns:w="http://schemas.openxmlformats.org/wordprocessingml/2006/main" xmlns:w14="http://schemas.microsoft.com/office/word/2010/wordml" xmlns:w15="http://schemas.microsoft.com/office/word/2012/wordml" xmlns:w16cex="http://schemas.microsoft.com/office/word/2018/wordml/cex" xmlns:w16cid="http://schemas.microsoft.com/office/word/2016/wordml/cid" xmlns:w16="http://schemas.microsoft.com/office/word/2018/wordml" xmlns:w16du="http://schemas.microsoft.com/office/word/2023/wordml/word16du" xmlns:w16sdtdh="http://schemas.microsoft.com/office/word/2020/wordml/sdtdatahash" xmlns:w16sdtfl="http://schemas.microsoft.com/office/word/2024/wordml/sdtformatlock" xmlns:w16se="http://schemas.microsoft.com/office/word/2015/wordml/symex" xmlns:wpg="http://schemas.microsoft.com/office/word/2010/wordprocessingGroup" xmlns:wpi="http://schemas.microsoft.com/office/word/2010/wordprocessingInk" xmlns:wne="http://schemas.microsoft.com/office/word/2006/wordml" xmlns:wps="http://schemas.microsoft.com/office/word/2010/wordprocessingShape" mc:Ignorable="w14 w15 w16se w16cid w16 w16cex w16sdtdh w16sdtfl w16du wp14">
   <w:endnote w:type="separator" w:id="-1">
     <w:p>
       <w:pPr>
@@ -2084,7 +1794,7 @@
 </file>
 
 <file path=word/footnotes.xml><?xml version="1.0" encoding="utf-8"?>
-<w:footnotes xmlns:wpc="http://schemas.microsoft.com/office/word/2010/wordprocessingCanvas" xmlns:cx="http://schemas.microsoft.com/office/drawing/2014/chartex" xmlns:cx1="http://schemas.microsoft.com/office/drawing/2015/9/8/chartex" xmlns:cx2="http://schemas.microsoft.com/office/drawing/2015/10/21/chartex" xmlns:cx3="http://schemas.microsoft.com/office/drawing/2016/5/9/chartex" xmlns:cx4="http://schemas.microsoft.com/office/drawing/2016/5/10/chartex" xmlns:cx5="http://schemas.microsoft.com/office/drawing/2016/5/11/chartex" xmlns:cx6="http://schemas.microsoft.com/office/drawing/2016/5/12/chartex" xmlns:cx7="http://schemas.microsoft.com/office/drawing/2016/5/13/chartex" xmlns:cx8="http://schemas.microsoft.com/office/drawing/2016/5/14/chartex" xmlns:mc="http://schemas.openxmlformats.org/markup-compatibility/2006" xmlns:aink="http://schemas.microsoft.com/office/drawing/2016/ink" xmlns:am3d="http://schemas.microsoft.com/office/drawing/2017/model3d" xmlns:o="urn:schemas-microsoft-com:office:office" xmlns:oel="http://schemas.microsoft.com/office/2019/extlst" xmlns:r="http://schemas.openxmlformats.org/officeDocument/2006/relationships" xmlns:m="http://schemas.openxmlformats.org/officeDocument/2006/math" xmlns:v="urn:schemas-microsoft-com:vml" xmlns:wp14="http://schemas.microsoft.com/office/word/2010/wordprocessingDrawing" xmlns:wp="http://schemas.openxmlformats.org/drawingml/2006/wordprocessingDrawing" xmlns:w10="urn:schemas-microsoft-com:office:word" xmlns:w="http://schemas.openxmlformats.org/wordprocessingml/2006/main" xmlns:w14="http://schemas.microsoft.com/office/word/2010/wordml" xmlns:w15="http://schemas.microsoft.com/office/word/2012/wordml" xmlns:w16cex="http://schemas.microsoft.com/office/word/2018/wordml/cex" xmlns:w16cid="http://schemas.microsoft.com/office/word/2016/wordml/cid" xmlns:w16="http://schemas.microsoft.com/office/word/2018/wordml" xmlns:w16sdtdh="http://schemas.microsoft.com/office/word/2020/wordml/sdtdatahash" xmlns:w16se="http://schemas.microsoft.com/office/word/2015/wordml/symex" xmlns:wpg="http://schemas.microsoft.com/office/word/2010/wordprocessingGroup" xmlns:wpi="http://schemas.microsoft.com/office/word/2010/wordprocessingInk" xmlns:wne="http://schemas.microsoft.com/office/word/2006/wordml" xmlns:wps="http://schemas.microsoft.com/office/word/2010/wordprocessingShape" mc:Ignorable="w14 w15 w16se w16cid w16 w16cex w16sdtdh wp14">
+<w:footnotes xmlns:wpc="http://schemas.microsoft.com/office/word/2010/wordprocessingCanvas" xmlns:cx="http://schemas.microsoft.com/office/drawing/2014/chartex" xmlns:cx1="http://schemas.microsoft.com/office/drawing/2015/9/8/chartex" xmlns:cx2="http://schemas.microsoft.com/office/drawing/2015/10/21/chartex" xmlns:cx3="http://schemas.microsoft.com/office/drawing/2016/5/9/chartex" xmlns:cx4="http://schemas.microsoft.com/office/drawing/2016/5/10/chartex" xmlns:cx5="http://schemas.microsoft.com/office/drawing/2016/5/11/chartex" xmlns:cx6="http://schemas.microsoft.com/office/drawing/2016/5/12/chartex" xmlns:cx7="http://schemas.microsoft.com/office/drawing/2016/5/13/chartex" xmlns:cx8="http://schemas.microsoft.com/office/drawing/2016/5/14/chartex" xmlns:mc="http://schemas.openxmlformats.org/markup-compatibility/2006" xmlns:aink="http://schemas.microsoft.com/office/drawing/2016/ink" xmlns:am3d="http://schemas.microsoft.com/office/drawing/2017/model3d" xmlns:o="urn:schemas-microsoft-com:office:office" xmlns:oel="http://schemas.microsoft.com/office/2019/extlst" xmlns:r="http://schemas.openxmlformats.org/officeDocument/2006/relationships" xmlns:m="http://schemas.openxmlformats.org/officeDocument/2006/math" xmlns:v="urn:schemas-microsoft-com:vml" xmlns:wp14="http://schemas.microsoft.com/office/word/2010/wordprocessingDrawing" xmlns:wp="http://schemas.openxmlformats.org/drawingml/2006/wordprocessingDrawing" xmlns:w10="urn:schemas-microsoft-com:office:word" xmlns:w="http://schemas.openxmlformats.org/wordprocessingml/2006/main" xmlns:w14="http://schemas.microsoft.com/office/word/2010/wordml" xmlns:w15="http://schemas.microsoft.com/office/word/2012/wordml" xmlns:w16cex="http://schemas.microsoft.com/office/word/2018/wordml/cex" xmlns:w16cid="http://schemas.microsoft.com/office/word/2016/wordml/cid" xmlns:w16="http://schemas.microsoft.com/office/word/2018/wordml" xmlns:w16du="http://schemas.microsoft.com/office/word/2023/wordml/word16du" xmlns:w16sdtdh="http://schemas.microsoft.com/office/word/2020/wordml/sdtdatahash" xmlns:w16sdtfl="http://schemas.microsoft.com/office/word/2024/wordml/sdtformatlock" xmlns:w16se="http://schemas.microsoft.com/office/word/2015/wordml/symex" xmlns:wpg="http://schemas.microsoft.com/office/word/2010/wordprocessingGroup" xmlns:wpi="http://schemas.microsoft.com/office/word/2010/wordprocessingInk" xmlns:wne="http://schemas.microsoft.com/office/word/2006/wordml" xmlns:wps="http://schemas.microsoft.com/office/word/2010/wordprocessingShape" mc:Ignorable="w14 w15 w16se w16cid w16 w16cex w16sdtdh w16sdtfl w16du wp14">
   <w:footnote w:type="separator" w:id="-1">
     <w:p>
       <w:pPr>
@@ -2109,7 +1819,7 @@
 </file>
 
 <file path=word/header1.xml><?xml version="1.0" encoding="utf-8"?>
-<w:hdr xmlns:wpc="http://schemas.microsoft.com/office/word/2010/wordprocessingCanvas" xmlns:cx="http://schemas.microsoft.com/office/drawing/2014/chartex" xmlns:cx1="http://schemas.microsoft.com/office/drawing/2015/9/8/chartex" xmlns:cx2="http://schemas.microsoft.com/office/drawing/2015/10/21/chartex" xmlns:cx3="http://schemas.microsoft.com/office/drawing/2016/5/9/chartex" xmlns:cx4="http://schemas.microsoft.com/office/drawing/2016/5/10/chartex" xmlns:cx5="http://schemas.microsoft.com/office/drawing/2016/5/11/chartex" xmlns:cx6="http://schemas.microsoft.com/office/drawing/2016/5/12/chartex" xmlns:cx7="http://schemas.microsoft.com/office/drawing/2016/5/13/chartex" xmlns:cx8="http://schemas.microsoft.com/office/drawing/2016/5/14/chartex" xmlns:mc="http://schemas.openxmlformats.org/markup-compatibility/2006" xmlns:aink="http://schemas.microsoft.com/office/drawing/2016/ink" xmlns:am3d="http://schemas.microsoft.com/office/drawing/2017/model3d" xmlns:o="urn:schemas-microsoft-com:office:office" xmlns:oel="http://schemas.microsoft.com/office/2019/extlst" xmlns:r="http://schemas.openxmlformats.org/officeDocument/2006/relationships" xmlns:m="http://schemas.openxmlformats.org/officeDocument/2006/math" xmlns:v="urn:schemas-microsoft-com:vml" xmlns:wp14="http://schemas.microsoft.com/office/word/2010/wordprocessingDrawing" xmlns:wp="http://schemas.openxmlformats.org/drawingml/2006/wordprocessingDrawing" xmlns:w10="urn:schemas-microsoft-com:office:word" xmlns:w="http://schemas.openxmlformats.org/wordprocessingml/2006/main" xmlns:w14="http://schemas.microsoft.com/office/word/2010/wordml" xmlns:w15="http://schemas.microsoft.com/office/word/2012/wordml" xmlns:w16cex="http://schemas.microsoft.com/office/word/2018/wordml/cex" xmlns:w16cid="http://schemas.microsoft.com/office/word/2016/wordml/cid" xmlns:w16="http://schemas.microsoft.com/office/word/2018/wordml" xmlns:w16sdtdh="http://schemas.microsoft.com/office/word/2020/wordml/sdtdatahash" xmlns:w16se="http://schemas.microsoft.com/office/word/2015/wordml/symex" xmlns:wpg="http://schemas.microsoft.com/office/word/2010/wordprocessingGroup" xmlns:wpi="http://schemas.microsoft.com/office/word/2010/wordprocessingInk" xmlns:wne="http://schemas.microsoft.com/office/word/2006/wordml" xmlns:wps="http://schemas.microsoft.com/office/word/2010/wordprocessingShape" mc:Ignorable="w14 w15 w16se w16cid w16 w16cex w16sdtdh wp14">
+<w:hdr xmlns:wpc="http://schemas.microsoft.com/office/word/2010/wordprocessingCanvas" xmlns:cx="http://schemas.microsoft.com/office/drawing/2014/chartex" xmlns:cx1="http://schemas.microsoft.com/office/drawing/2015/9/8/chartex" xmlns:cx2="http://schemas.microsoft.com/office/drawing/2015/10/21/chartex" xmlns:cx3="http://schemas.microsoft.com/office/drawing/2016/5/9/chartex" xmlns:cx4="http://schemas.microsoft.com/office/drawing/2016/5/10/chartex" xmlns:cx5="http://schemas.microsoft.com/office/drawing/2016/5/11/chartex" xmlns:cx6="http://schemas.microsoft.com/office/drawing/2016/5/12/chartex" xmlns:cx7="http://schemas.microsoft.com/office/drawing/2016/5/13/chartex" xmlns:cx8="http://schemas.microsoft.com/office/drawing/2016/5/14/chartex" xmlns:mc="http://schemas.openxmlformats.org/markup-compatibility/2006" xmlns:aink="http://schemas.microsoft.com/office/drawing/2016/ink" xmlns:am3d="http://schemas.microsoft.com/office/drawing/2017/model3d" xmlns:o="urn:schemas-microsoft-com:office:office" xmlns:oel="http://schemas.microsoft.com/office/2019/extlst" xmlns:r="http://schemas.openxmlformats.org/officeDocument/2006/relationships" xmlns:m="http://schemas.openxmlformats.org/officeDocument/2006/math" xmlns:v="urn:schemas-microsoft-com:vml" xmlns:wp14="http://schemas.microsoft.com/office/word/2010/wordprocessingDrawing" xmlns:wp="http://schemas.openxmlformats.org/drawingml/2006/wordprocessingDrawing" xmlns:w10="urn:schemas-microsoft-com:office:word" xmlns:w="http://schemas.openxmlformats.org/wordprocessingml/2006/main" xmlns:w14="http://schemas.microsoft.com/office/word/2010/wordml" xmlns:w15="http://schemas.microsoft.com/office/word/2012/wordml" xmlns:w16cex="http://schemas.microsoft.com/office/word/2018/wordml/cex" xmlns:w16cid="http://schemas.microsoft.com/office/word/2016/wordml/cid" xmlns:w16="http://schemas.microsoft.com/office/word/2018/wordml" xmlns:w16du="http://schemas.microsoft.com/office/word/2023/wordml/word16du" xmlns:w16sdtdh="http://schemas.microsoft.com/office/word/2020/wordml/sdtdatahash" xmlns:w16sdtfl="http://schemas.microsoft.com/office/word/2024/wordml/sdtformatlock" xmlns:w16se="http://schemas.microsoft.com/office/word/2015/wordml/symex" xmlns:wpg="http://schemas.microsoft.com/office/word/2010/wordprocessingGroup" xmlns:wpi="http://schemas.microsoft.com/office/word/2010/wordprocessingInk" xmlns:wne="http://schemas.microsoft.com/office/word/2006/wordml" xmlns:wps="http://schemas.microsoft.com/office/word/2010/wordprocessingShape" mc:Ignorable="w14 w15 w16se w16cid w16 w16cex w16sdtdh w16sdtfl w16du wp14">
   <w:p>
     <w:pPr>
       <w:pStyle w:val="Hlavika"/>
@@ -2140,7 +1850,7 @@
 </file>
 
 <file path=word/numbering.xml><?xml version="1.0" encoding="utf-8"?>
-<w:numbering xmlns:wpc="http://schemas.microsoft.com/office/word/2010/wordprocessingCanvas" xmlns:cx="http://schemas.microsoft.com/office/drawing/2014/chartex" xmlns:cx1="http://schemas.microsoft.com/office/drawing/2015/9/8/chartex" xmlns:cx2="http://schemas.microsoft.com/office/drawing/2015/10/21/chartex" xmlns:cx3="http://schemas.microsoft.com/office/drawing/2016/5/9/chartex" xmlns:cx4="http://schemas.microsoft.com/office/drawing/2016/5/10/chartex" xmlns:cx5="http://schemas.microsoft.com/office/drawing/2016/5/11/chartex" xmlns:cx6="http://schemas.microsoft.com/office/drawing/2016/5/12/chartex" xmlns:cx7="http://schemas.microsoft.com/office/drawing/2016/5/13/chartex" xmlns:cx8="http://schemas.microsoft.com/office/drawing/2016/5/14/chartex" xmlns:mc="http://schemas.openxmlformats.org/markup-compatibility/2006" xmlns:aink="http://schemas.microsoft.com/office/drawing/2016/ink" xmlns:am3d="http://schemas.microsoft.com/office/drawing/2017/model3d" xmlns:o="urn:schemas-microsoft-com:office:office" xmlns:oel="http://schemas.microsoft.com/office/2019/extlst" xmlns:r="http://schemas.openxmlformats.org/officeDocument/2006/relationships" xmlns:m="http://schemas.openxmlformats.org/officeDocument/2006/math" xmlns:v="urn:schemas-microsoft-com:vml" xmlns:wp14="http://schemas.microsoft.com/office/word/2010/wordprocessingDrawing" xmlns:wp="http://schemas.openxmlformats.org/drawingml/2006/wordprocessingDrawing" xmlns:w10="urn:schemas-microsoft-com:office:word" xmlns:w="http://schemas.openxmlformats.org/wordprocessingml/2006/main" xmlns:w14="http://schemas.microsoft.com/office/word/2010/wordml" xmlns:w15="http://schemas.microsoft.com/office/word/2012/wordml" xmlns:w16cex="http://schemas.microsoft.com/office/word/2018/wordml/cex" xmlns:w16cid="http://schemas.microsoft.com/office/word/2016/wordml/cid" xmlns:w16="http://schemas.microsoft.com/office/word/2018/wordml" xmlns:w16sdtdh="http://schemas.microsoft.com/office/word/2020/wordml/sdtdatahash" xmlns:w16se="http://schemas.microsoft.com/office/word/2015/wordml/symex" xmlns:wpg="http://schemas.microsoft.com/office/word/2010/wordprocessingGroup" xmlns:wpi="http://schemas.microsoft.com/office/word/2010/wordprocessingInk" xmlns:wne="http://schemas.microsoft.com/office/word/2006/wordml" xmlns:wps="http://schemas.microsoft.com/office/word/2010/wordprocessingShape" mc:Ignorable="w14 w15 w16se w16cid w16 w16cex w16sdtdh wp14">
+<w:numbering xmlns:wpc="http://schemas.microsoft.com/office/word/2010/wordprocessingCanvas" xmlns:cx="http://schemas.microsoft.com/office/drawing/2014/chartex" xmlns:cx1="http://schemas.microsoft.com/office/drawing/2015/9/8/chartex" xmlns:cx2="http://schemas.microsoft.com/office/drawing/2015/10/21/chartex" xmlns:cx3="http://schemas.microsoft.com/office/drawing/2016/5/9/chartex" xmlns:cx4="http://schemas.microsoft.com/office/drawing/2016/5/10/chartex" xmlns:cx5="http://schemas.microsoft.com/office/drawing/2016/5/11/chartex" xmlns:cx6="http://schemas.microsoft.com/office/drawing/2016/5/12/chartex" xmlns:cx7="http://schemas.microsoft.com/office/drawing/2016/5/13/chartex" xmlns:cx8="http://schemas.microsoft.com/office/drawing/2016/5/14/chartex" xmlns:mc="http://schemas.openxmlformats.org/markup-compatibility/2006" xmlns:aink="http://schemas.microsoft.com/office/drawing/2016/ink" xmlns:am3d="http://schemas.microsoft.com/office/drawing/2017/model3d" xmlns:o="urn:schemas-microsoft-com:office:office" xmlns:oel="http://schemas.microsoft.com/office/2019/extlst" xmlns:r="http://schemas.openxmlformats.org/officeDocument/2006/relationships" xmlns:m="http://schemas.openxmlformats.org/officeDocument/2006/math" xmlns:v="urn:schemas-microsoft-com:vml" xmlns:wp14="http://schemas.microsoft.com/office/word/2010/wordprocessingDrawing" xmlns:wp="http://schemas.openxmlformats.org/drawingml/2006/wordprocessingDrawing" xmlns:w10="urn:schemas-microsoft-com:office:word" xmlns:w="http://schemas.openxmlformats.org/wordprocessingml/2006/main" xmlns:w14="http://schemas.microsoft.com/office/word/2010/wordml" xmlns:w15="http://schemas.microsoft.com/office/word/2012/wordml" xmlns:w16cex="http://schemas.microsoft.com/office/word/2018/wordml/cex" xmlns:w16cid="http://schemas.microsoft.com/office/word/2016/wordml/cid" xmlns:w16="http://schemas.microsoft.com/office/word/2018/wordml" xmlns:w16du="http://schemas.microsoft.com/office/word/2023/wordml/word16du" xmlns:w16sdtdh="http://schemas.microsoft.com/office/word/2020/wordml/sdtdatahash" xmlns:w16sdtfl="http://schemas.microsoft.com/office/word/2024/wordml/sdtformatlock" xmlns:w16se="http://schemas.microsoft.com/office/word/2015/wordml/symex" xmlns:wpg="http://schemas.microsoft.com/office/word/2010/wordprocessingGroup" xmlns:wpi="http://schemas.microsoft.com/office/word/2010/wordprocessingInk" xmlns:wne="http://schemas.microsoft.com/office/word/2006/wordml" xmlns:wps="http://schemas.microsoft.com/office/word/2010/wordprocessingShape" mc:Ignorable="w14 w15 w16se w16cid w16 w16cex w16sdtdh w16sdtfl w16du wp14">
   <w:abstractNum w:abstractNumId="0" w15:restartNumberingAfterBreak="0">
     <w:nsid w:val="0C821738"/>
     <w:multiLevelType w:val="multilevel"/>
@@ -2584,7 +2294,7 @@
 </file>
 
 <file path=word/styles.xml><?xml version="1.0" encoding="utf-8"?>
-<w:styles xmlns:mc="http://schemas.openxmlformats.org/markup-compatibility/2006" xmlns:r="http://schemas.openxmlformats.org/officeDocument/2006/relationships" xmlns:w="http://schemas.openxmlformats.org/wordprocessingml/2006/main" xmlns:w14="http://schemas.microsoft.com/office/word/2010/wordml" xmlns:w15="http://schemas.microsoft.com/office/word/2012/wordml" xmlns:w16cex="http://schemas.microsoft.com/office/word/2018/wordml/cex" xmlns:w16cid="http://schemas.microsoft.com/office/word/2016/wordml/cid" xmlns:w16="http://schemas.microsoft.com/office/word/2018/wordml" xmlns:w16sdtdh="http://schemas.microsoft.com/office/word/2020/wordml/sdtdatahash" xmlns:w16se="http://schemas.microsoft.com/office/word/2015/wordml/symex" mc:Ignorable="w14 w15 w16se w16cid w16 w16cex w16sdtdh">
+<w:styles xmlns:mc="http://schemas.openxmlformats.org/markup-compatibility/2006" xmlns:r="http://schemas.openxmlformats.org/officeDocument/2006/relationships" xmlns:w="http://schemas.openxmlformats.org/wordprocessingml/2006/main" xmlns:w14="http://schemas.microsoft.com/office/word/2010/wordml" xmlns:w15="http://schemas.microsoft.com/office/word/2012/wordml" xmlns:w16cex="http://schemas.microsoft.com/office/word/2018/wordml/cex" xmlns:w16cid="http://schemas.microsoft.com/office/word/2016/wordml/cid" xmlns:w16="http://schemas.microsoft.com/office/word/2018/wordml" xmlns:w16du="http://schemas.microsoft.com/office/word/2023/wordml/word16du" xmlns:w16sdtdh="http://schemas.microsoft.com/office/word/2020/wordml/sdtdatahash" xmlns:w16sdtfl="http://schemas.microsoft.com/office/word/2024/wordml/sdtformatlock" xmlns:w16se="http://schemas.microsoft.com/office/word/2015/wordml/symex" mc:Ignorable="w14 w15 w16se w16cid w16 w16cex w16sdtdh w16sdtfl w16du">
   <w:docDefaults>
     <w:rPrDefault>
       <w:rPr>

</xml_diff>